<commit_message>
Sequence+scenar colbert Scenar garnon Exigence+scenar danel
</commit_message>
<xml_diff>
--- a/Etudiant 1 Colbert/Livrables/Scénario ProjetCross Colbert Etudiant1.docx
+++ b/Etudiant 1 Colbert/Livrables/Scénario ProjetCross Colbert Etudiant1.docx
@@ -4,7 +4,6 @@
   <w:body>
     <w:p>
       <w:pPr>
-        <w:jc w:val="right"/>
         <w:rPr>
           <w:b/>
           <w:sz w:val="28"/>
@@ -22,16 +21,7 @@
           <w:b/>
           <w:sz w:val="28"/>
         </w:rPr>
-        <w:t xml:space="preserve"> BTSS</w:t>
-      </w:r>
-      <w:bookmarkStart w:id="0" w:name="_GoBack"/>
-      <w:bookmarkEnd w:id="0"/>
-      <w:r>
-        <w:rPr>
-          <w:b/>
-          <w:sz w:val="28"/>
-        </w:rPr>
-        <w:t>N2</w:t>
+        <w:t xml:space="preserve"> BTSSN2</w:t>
       </w:r>
     </w:p>
     <w:p>
@@ -64,7 +54,6 @@
     </w:p>
     <w:p>
       <w:pPr>
-        <w:jc w:val="center"/>
         <w:rPr>
           <w:b/>
           <w:i/>
@@ -153,7 +142,7 @@
           </mc:Choice>
           <mc:Fallback>
             <w:pict>
-              <v:oval w14:anchorId="4A2C01D8" id="Ellipse 6" o:spid="_x0000_s1026" style="position:absolute;left:0;text-align:left;margin-left:108.8pt;margin-top:4.55pt;width:232.3pt;height:38.2pt;z-index:251659264;visibility:visible;mso-wrap-style:square;mso-wrap-distance-left:9pt;mso-wrap-distance-top:0;mso-wrap-distance-right:9pt;mso-wrap-distance-bottom:0;mso-position-horizontal:absolute;mso-position-horizontal-relative:text;mso-position-vertical:absolute;mso-position-vertical-relative:text;v-text-anchor:middle" o:gfxdata="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" fillcolor="#dc5e54" strokecolor="#1f4d78 [1604]" strokeweight="1pt">
+              <v:oval w14:anchorId="4A2C01D8" id="Ellipse 6" o:spid="_x0000_s1026" style="position:absolute;margin-left:108.8pt;margin-top:4.55pt;width:232.3pt;height:38.2pt;z-index:251659264;visibility:visible;mso-wrap-style:square;mso-wrap-distance-left:9pt;mso-wrap-distance-top:0;mso-wrap-distance-right:9pt;mso-wrap-distance-bottom:0;mso-position-horizontal:absolute;mso-position-horizontal-relative:text;mso-position-vertical:absolute;mso-position-vertical-relative:text;v-text-anchor:middle" o:gfxdata="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" fillcolor="#dc5e54" strokecolor="#1f4d78 [1604]" strokeweight="1pt">
                 <v:stroke joinstyle="miter"/>
                 <v:textbox>
                   <w:txbxContent>
@@ -175,7 +164,6 @@
     </w:p>
     <w:p>
       <w:pPr>
-        <w:jc w:val="center"/>
         <w:rPr>
           <w:b/>
           <w:i/>
@@ -244,25 +232,151 @@
         <w:rPr>
           <w:sz w:val="20"/>
         </w:rPr>
+        <w:t>1.2</w:t>
+      </w:r>
+      <w:r>
+        <w:rPr>
+          <w:sz w:val="20"/>
+        </w:rPr>
+        <w:t>/</w:t>
+      </w:r>
+      <w:r>
+        <w:rPr>
+          <w:sz w:val="20"/>
+        </w:rPr>
+        <w:t xml:space="preserve"> L’utilisateur n’appuie pas sur le bouton « Valider », alors la connexion à la page d’accueil est en attente</w:t>
+      </w:r>
+    </w:p>
+    <w:p>
+      <w:pPr>
+        <w:rPr>
+          <w:sz w:val="20"/>
+        </w:rPr>
+      </w:pPr>
+      <w:r>
+        <w:rPr>
+          <w:sz w:val="20"/>
+        </w:rPr>
+        <w:t xml:space="preserve">1.3/ L’utilisateur peut annuler son inscription en appuyant sur le bouton « Annuler », alors il retournera sur la page d’accueil. </w:t>
+      </w:r>
+    </w:p>
+    <w:p>
+      <w:pPr>
+        <w:rPr>
+          <w:sz w:val="20"/>
+        </w:rPr>
+      </w:pPr>
+      <w:r>
+        <w:rPr>
+          <w:sz w:val="20"/>
+        </w:rPr>
+        <w:t>1.4</w:t>
+      </w:r>
+      <w:r>
+        <w:rPr>
+          <w:sz w:val="20"/>
+        </w:rPr>
+        <w:t>/</w:t>
+      </w:r>
+      <w:r>
+        <w:rPr>
+          <w:sz w:val="20"/>
+        </w:rPr>
+        <w:t xml:space="preserve"> L’utilisateur rentre bien ses informations personnelles, mais il y a une erreur dans la base de données, alors il y a l’affichage d’un message d’erreur.</w:t>
+      </w:r>
+    </w:p>
+    <w:p>
+      <w:pPr>
+        <w:rPr>
+          <w:sz w:val="20"/>
+        </w:rPr>
+      </w:pPr>
+      <w:r>
+        <w:rPr>
+          <w:sz w:val="20"/>
+        </w:rPr>
+        <w:t>1.5</w:t>
+      </w:r>
+      <w:r>
+        <w:rPr>
+          <w:sz w:val="20"/>
+        </w:rPr>
+        <w:t>/</w:t>
+      </w:r>
+      <w:r>
+        <w:rPr>
+          <w:sz w:val="20"/>
+        </w:rPr>
+        <w:t xml:space="preserve"> Si l’utilisateur n’est pas sur le réseau la page ne s’affichera pas</w:t>
+      </w:r>
+      <w:r>
+        <w:rPr>
+          <w:sz w:val="20"/>
+        </w:rPr>
+        <w:t>, une page d’erreur s’affiche</w:t>
+      </w:r>
+      <w:r>
+        <w:rPr>
+          <w:sz w:val="20"/>
+        </w:rPr>
+        <w:t>.</w:t>
+      </w:r>
+    </w:p>
+    <w:p>
+      <w:pPr>
+        <w:rPr>
+          <w:sz w:val="20"/>
+          <w:u w:val="single"/>
+        </w:rPr>
+      </w:pPr>
+      <w:r>
+        <w:rPr>
+          <w:sz w:val="20"/>
+          <w:u w:val="single"/>
+        </w:rPr>
+        <w:t>Erreurs possibles :</w:t>
+      </w:r>
+    </w:p>
+    <w:p>
+      <w:pPr>
+        <w:rPr>
+          <w:sz w:val="20"/>
+        </w:rPr>
+      </w:pPr>
+      <w:r>
+        <w:rPr>
+          <w:sz w:val="20"/>
+        </w:rPr>
         <w:t>1.1.1</w:t>
       </w:r>
       <w:r>
         <w:rPr>
           <w:sz w:val="20"/>
         </w:rPr>
-        <w:t xml:space="preserve">/ </w:t>
-      </w:r>
-      <w:r>
-        <w:rPr>
-          <w:sz w:val="20"/>
-        </w:rPr>
-        <w:t>Les données personnelles sont manquantes, alors la connexion à la page d’accueil est refusée</w:t>
-      </w:r>
-      <w:r>
-        <w:rPr>
-          <w:sz w:val="20"/>
-        </w:rPr>
-        <w:t>.</w:t>
+        <w:t>/ Les données pe</w:t>
+      </w:r>
+      <w:bookmarkStart w:id="0" w:name="_GoBack"/>
+      <w:bookmarkEnd w:id="0"/>
+      <w:r>
+        <w:rPr>
+          <w:sz w:val="20"/>
+        </w:rPr>
+        <w:t>rsonnelles sont manquantes, alors la connexion à la page d’accueil est refusée.</w:t>
+      </w:r>
+    </w:p>
+    <w:p>
+      <w:pPr>
+        <w:rPr>
+          <w:color w:val="5B9BD5" w:themeColor="accent1"/>
+          <w:sz w:val="20"/>
+        </w:rPr>
+      </w:pPr>
+      <w:r>
+        <w:rPr>
+          <w:color w:val="5B9BD5" w:themeColor="accent1"/>
+          <w:sz w:val="20"/>
+        </w:rPr>
+        <w:t>Retour à 1.1</w:t>
       </w:r>
     </w:p>
     <w:p>
@@ -281,63 +395,22 @@
         <w:rPr>
           <w:sz w:val="20"/>
         </w:rPr>
-        <w:t>/</w:t>
-      </w:r>
-      <w:r>
-        <w:rPr>
-          <w:sz w:val="20"/>
-        </w:rPr>
-        <w:t xml:space="preserve"> Les données personnelles sont erronées, alors la connexion à la page d’accueil est refusée.</w:t>
-      </w:r>
-    </w:p>
-    <w:p>
-      <w:pPr>
-        <w:rPr>
-          <w:sz w:val="20"/>
-        </w:rPr>
-      </w:pPr>
-      <w:r>
-        <w:rPr>
-          <w:sz w:val="20"/>
-        </w:rPr>
-        <w:t>1.2</w:t>
-      </w:r>
-      <w:r>
-        <w:rPr>
-          <w:sz w:val="20"/>
-        </w:rPr>
-        <w:t>/</w:t>
-      </w:r>
-      <w:r>
-        <w:rPr>
-          <w:sz w:val="20"/>
-        </w:rPr>
-        <w:t xml:space="preserve"> L’utilisateur n’appuie pas sur le bouton « Valider », alors la connexion à la page d’accueil est en attente</w:t>
-      </w:r>
-    </w:p>
-    <w:p>
-      <w:pPr>
-        <w:rPr>
-          <w:sz w:val="20"/>
-        </w:rPr>
-      </w:pPr>
-      <w:r>
-        <w:rPr>
-          <w:sz w:val="20"/>
-        </w:rPr>
-        <w:t>1.3</w:t>
-      </w:r>
-      <w:r>
-        <w:rPr>
-          <w:sz w:val="20"/>
-        </w:rPr>
-        <w:t>/</w:t>
-      </w:r>
-      <w:r>
-        <w:rPr>
-          <w:sz w:val="20"/>
-        </w:rPr>
-        <w:t xml:space="preserve"> L’utilisateur rentre bien ses informations personnelles, mais il y a une erreur dans la base de données, alors il y a l’affichage d’un message d’erreur.</w:t>
+        <w:t>/ Les données personnelles sont erronées, alors la connexion à la page d’accueil est refusée.</w:t>
+      </w:r>
+    </w:p>
+    <w:p>
+      <w:pPr>
+        <w:rPr>
+          <w:color w:val="5B9BD5" w:themeColor="accent1"/>
+          <w:sz w:val="20"/>
+        </w:rPr>
+      </w:pPr>
+      <w:r>
+        <w:rPr>
+          <w:color w:val="5B9BD5" w:themeColor="accent1"/>
+          <w:sz w:val="20"/>
+        </w:rPr>
+        <w:t>Retour à 1.1</w:t>
       </w:r>
     </w:p>
     <w:p>
@@ -357,13 +430,13 @@
         <mc:AlternateContent>
           <mc:Choice Requires="wps">
             <w:drawing>
-              <wp:anchor distT="0" distB="0" distL="114300" distR="114300" simplePos="0" relativeHeight="251661312" behindDoc="0" locked="0" layoutInCell="1" allowOverlap="1" wp14:anchorId="474A597A" wp14:editId="0A578314">
+              <wp:anchor distT="0" distB="0" distL="114300" distR="114300" simplePos="0" relativeHeight="251661312" behindDoc="0" locked="0" layoutInCell="1" allowOverlap="1" wp14:anchorId="548F404A" wp14:editId="16A23538">
                 <wp:simplePos x="0" y="0"/>
                 <wp:positionH relativeFrom="margin">
-                  <wp:align>center</wp:align>
+                  <wp:posOffset>1096010</wp:posOffset>
                 </wp:positionH>
                 <wp:positionV relativeFrom="paragraph">
-                  <wp:posOffset>227910</wp:posOffset>
+                  <wp:posOffset>8890</wp:posOffset>
                 </wp:positionV>
                 <wp:extent cx="2949934" cy="485030"/>
                 <wp:effectExtent l="0" t="0" r="22225" b="10795"/>
@@ -428,7 +501,7 @@
           </mc:Choice>
           <mc:Fallback>
             <w:pict>
-              <v:oval w14:anchorId="474A597A" id="Ellipse 7" o:spid="_x0000_s1027" style="position:absolute;margin-left:0;margin-top:17.95pt;width:232.3pt;height:38.2pt;z-index:251661312;visibility:visible;mso-wrap-style:square;mso-wrap-distance-left:9pt;mso-wrap-distance-top:0;mso-wrap-distance-right:9pt;mso-wrap-distance-bottom:0;mso-position-horizontal:center;mso-position-horizontal-relative:margin;mso-position-vertical:absolute;mso-position-vertical-relative:text;v-text-anchor:middle" o:gfxdata="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" fillcolor="#dc5e54" strokecolor="#1f4d78 [1604]" strokeweight="1pt">
+              <v:oval w14:anchorId="548F404A" id="Ellipse 7" o:spid="_x0000_s1027" style="position:absolute;margin-left:86.3pt;margin-top:.7pt;width:232.3pt;height:38.2pt;z-index:251661312;visibility:visible;mso-wrap-style:square;mso-wrap-distance-left:9pt;mso-wrap-distance-top:0;mso-wrap-distance-right:9pt;mso-wrap-distance-bottom:0;mso-position-horizontal:absolute;mso-position-horizontal-relative:margin;mso-position-vertical:absolute;mso-position-vertical-relative:text;v-text-anchor:middle" o:gfxdata="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" fillcolor="#dc5e54" strokecolor="#1f4d78 [1604]" strokeweight="1pt">
                 <v:stroke joinstyle="miter"/>
                 <v:textbox>
                   <w:txbxContent>
@@ -448,31 +521,6 @@
           </mc:Fallback>
         </mc:AlternateContent>
       </w:r>
-      <w:r>
-        <w:rPr>
-          <w:sz w:val="20"/>
-        </w:rPr>
-        <w:t>1.4</w:t>
-      </w:r>
-      <w:r>
-        <w:rPr>
-          <w:sz w:val="20"/>
-        </w:rPr>
-        <w:t>/</w:t>
-      </w:r>
-      <w:r>
-        <w:rPr>
-          <w:sz w:val="20"/>
-        </w:rPr>
-        <w:t xml:space="preserve"> Si l’utilisateur n’est pas sur le réseau la page ne s’affichera pas.</w:t>
-      </w:r>
-    </w:p>
-    <w:p>
-      <w:pPr>
-        <w:rPr>
-          <w:sz w:val="20"/>
-        </w:rPr>
-      </w:pPr>
     </w:p>
     <w:p/>
     <w:p>
@@ -507,6 +555,155 @@
         </w:rPr>
         <w:t>2.1/ Le coureur sélectionne une course et s’y inscrit grâce au bouton « S’inscrire », le coureur aura un message de confirmation sur le site lorsqu’il sera inscrit.</w:t>
       </w:r>
+      <w:r>
+        <w:rPr>
+          <w:sz w:val="20"/>
+        </w:rPr>
+        <w:t xml:space="preserve"> </w:t>
+      </w:r>
+    </w:p>
+    <w:p>
+      <w:pPr>
+        <w:rPr>
+          <w:sz w:val="20"/>
+        </w:rPr>
+      </w:pPr>
+      <w:r>
+        <w:rPr>
+          <w:sz w:val="20"/>
+        </w:rPr>
+        <w:t>2.2</w:t>
+      </w:r>
+      <w:r>
+        <w:rPr>
+          <w:sz w:val="20"/>
+        </w:rPr>
+        <w:t>/ Si l</w:t>
+      </w:r>
+      <w:r>
+        <w:rPr>
+          <w:sz w:val="20"/>
+        </w:rPr>
+        <w:t>e coureur</w:t>
+      </w:r>
+      <w:r>
+        <w:rPr>
+          <w:sz w:val="20"/>
+        </w:rPr>
+        <w:t xml:space="preserve"> n’est plus sur le réseau </w:t>
+      </w:r>
+      <w:r>
+        <w:rPr>
+          <w:sz w:val="20"/>
+        </w:rPr>
+        <w:t>une</w:t>
+      </w:r>
+      <w:r>
+        <w:rPr>
+          <w:sz w:val="20"/>
+        </w:rPr>
+        <w:t xml:space="preserve"> page</w:t>
+      </w:r>
+      <w:r>
+        <w:rPr>
+          <w:sz w:val="20"/>
+        </w:rPr>
+        <w:t xml:space="preserve"> d’erreur</w:t>
+      </w:r>
+      <w:r>
+        <w:rPr>
+          <w:sz w:val="20"/>
+        </w:rPr>
+        <w:t xml:space="preserve"> s’affichera et il ne sera pas inscrit.</w:t>
+      </w:r>
+    </w:p>
+    <w:p>
+      <w:pPr>
+        <w:rPr>
+          <w:sz w:val="20"/>
+        </w:rPr>
+      </w:pPr>
+      <w:r>
+        <w:rPr>
+          <w:sz w:val="20"/>
+        </w:rPr>
+        <w:t>2.3</w:t>
+      </w:r>
+      <w:r>
+        <w:rPr>
+          <w:sz w:val="20"/>
+        </w:rPr>
+        <w:t>/</w:t>
+      </w:r>
+      <w:r>
+        <w:rPr>
+          <w:sz w:val="20"/>
+        </w:rPr>
+        <w:t xml:space="preserve"> </w:t>
+      </w:r>
+      <w:r>
+        <w:rPr>
+          <w:sz w:val="20"/>
+        </w:rPr>
+        <w:t>Si le coureur n’est pas connecté au réseau, il ne pourra pas accéder au site et donc se connecter</w:t>
+      </w:r>
+      <w:r>
+        <w:rPr>
+          <w:sz w:val="20"/>
+        </w:rPr>
+        <w:t>, alors</w:t>
+      </w:r>
+      <w:r>
+        <w:rPr>
+          <w:sz w:val="20"/>
+        </w:rPr>
+        <w:t xml:space="preserve"> </w:t>
+      </w:r>
+      <w:r>
+        <w:rPr>
+          <w:sz w:val="20"/>
+        </w:rPr>
+        <w:t>une</w:t>
+      </w:r>
+      <w:r>
+        <w:rPr>
+          <w:sz w:val="20"/>
+        </w:rPr>
+        <w:t xml:space="preserve"> page</w:t>
+      </w:r>
+      <w:r>
+        <w:rPr>
+          <w:sz w:val="20"/>
+        </w:rPr>
+        <w:t xml:space="preserve"> d’erreur</w:t>
+      </w:r>
+      <w:r>
+        <w:rPr>
+          <w:sz w:val="20"/>
+        </w:rPr>
+        <w:t xml:space="preserve"> s’affichera</w:t>
+      </w:r>
+      <w:r>
+        <w:rPr>
+          <w:sz w:val="20"/>
+        </w:rPr>
+        <w:t>.</w:t>
+      </w:r>
+    </w:p>
+    <w:p>
+      <w:pPr>
+        <w:rPr>
+          <w:sz w:val="20"/>
+          <w:u w:val="single"/>
+        </w:rPr>
+      </w:pPr>
+      <w:r>
+        <w:rPr>
+          <w:sz w:val="20"/>
+          <w:u w:val="single"/>
+        </w:rPr>
+        <w:t>Erreurs possibles :</w:t>
+      </w:r>
     </w:p>
     <w:p>
       <w:pPr>
@@ -530,6 +727,28 @@
     <w:p>
       <w:pPr>
         <w:rPr>
+          <w:color w:val="5B9BD5" w:themeColor="accent1"/>
+          <w:sz w:val="20"/>
+        </w:rPr>
+      </w:pPr>
+      <w:r>
+        <w:rPr>
+          <w:color w:val="5B9BD5" w:themeColor="accent1"/>
+          <w:sz w:val="20"/>
+        </w:rPr>
+        <w:t>Retour à 2</w:t>
+      </w:r>
+      <w:r>
+        <w:rPr>
+          <w:color w:val="5B9BD5" w:themeColor="accent1"/>
+          <w:sz w:val="20"/>
+        </w:rPr>
+        <w:t>.1</w:t>
+      </w:r>
+    </w:p>
+    <w:p>
+      <w:pPr>
+        <w:rPr>
           <w:sz w:val="20"/>
         </w:rPr>
       </w:pPr>
@@ -543,75 +762,41 @@
         <w:rPr>
           <w:sz w:val="20"/>
         </w:rPr>
-        <w:t>/ Le coureur sélectionne une course est celui-ci confirme son inscription grâce au bouton « S’inscrire », mais il y a un problème avec la base de données, la page va rester comme elle est et aucun message de confirmation sera affiché.</w:t>
-      </w:r>
-      <w:r>
-        <w:rPr>
-          <w:sz w:val="20"/>
-        </w:rPr>
-        <w:t xml:space="preserve"> </w:t>
-      </w:r>
-    </w:p>
-    <w:p>
-      <w:pPr>
-        <w:rPr>
-          <w:sz w:val="20"/>
-        </w:rPr>
-      </w:pPr>
-      <w:r>
-        <w:rPr>
-          <w:sz w:val="20"/>
-        </w:rPr>
-        <w:t>2.2</w:t>
-      </w:r>
-      <w:r>
-        <w:rPr>
-          <w:sz w:val="20"/>
-        </w:rPr>
-        <w:t>/ Si l</w:t>
-      </w:r>
-      <w:r>
-        <w:rPr>
-          <w:sz w:val="20"/>
-        </w:rPr>
-        <w:t>e coureur</w:t>
-      </w:r>
-      <w:r>
-        <w:rPr>
-          <w:sz w:val="20"/>
-        </w:rPr>
-        <w:t xml:space="preserve"> n’est plus sur le réseau la page ne s’affichera pas et il ne sera pas inscrit.</w:t>
-      </w:r>
-    </w:p>
-    <w:p>
-      <w:pPr>
-        <w:rPr>
-          <w:sz w:val="20"/>
-        </w:rPr>
-      </w:pPr>
-      <w:r>
-        <w:rPr>
-          <w:sz w:val="20"/>
-        </w:rPr>
-        <w:t>2.3</w:t>
-      </w:r>
-      <w:r>
-        <w:rPr>
-          <w:sz w:val="20"/>
-        </w:rPr>
-        <w:t>/</w:t>
-      </w:r>
-      <w:r>
-        <w:rPr>
-          <w:sz w:val="20"/>
-        </w:rPr>
-        <w:t xml:space="preserve"> </w:t>
-      </w:r>
-      <w:r>
-        <w:rPr>
-          <w:sz w:val="20"/>
-        </w:rPr>
-        <w:t>Si le coureur n’est pas connecté au réseau, il ne pourra pas accéder au site et donc se connecter.</w:t>
+        <w:t xml:space="preserve">/ Le coureur sélectionne une course est celui-ci confirme son inscription </w:t>
+      </w:r>
+      <w:r>
+        <w:rPr>
+          <w:sz w:val="20"/>
+        </w:rPr>
+        <w:t xml:space="preserve">grâce au bouton « S’inscrire », </w:t>
+      </w:r>
+      <w:r>
+        <w:rPr>
+          <w:sz w:val="20"/>
+        </w:rPr>
+        <w:t>mais il y a un problème avec la base de données, la page va rester comme elle est et aucun message de confirmation sera affiché.</w:t>
+      </w:r>
+    </w:p>
+    <w:p>
+      <w:pPr>
+        <w:rPr>
+          <w:color w:val="5B9BD5" w:themeColor="accent1"/>
+          <w:sz w:val="20"/>
+        </w:rPr>
+      </w:pPr>
+      <w:r>
+        <w:rPr>
+          <w:color w:val="5B9BD5" w:themeColor="accent1"/>
+          <w:sz w:val="20"/>
+        </w:rPr>
+        <w:t>Retour à 2</w:t>
+      </w:r>
+      <w:r>
+        <w:rPr>
+          <w:color w:val="5B9BD5" w:themeColor="accent1"/>
+          <w:sz w:val="20"/>
+        </w:rPr>
+        <w:t>.1</w:t>
       </w:r>
     </w:p>
     <w:p>
@@ -726,7 +911,6 @@
           <w:ilvl w:val="0"/>
           <w:numId w:val="1"/>
         </w:numPr>
-        <w:jc w:val="both"/>
         <w:rPr>
           <w:sz w:val="24"/>
           <w:u w:val="single"/>
@@ -756,7 +940,6 @@
     </w:p>
     <w:p>
       <w:pPr>
-        <w:jc w:val="both"/>
         <w:rPr>
           <w:sz w:val="20"/>
         </w:rPr>
@@ -812,9 +995,7 @@
     </w:p>
     <w:p>
       <w:pPr>
-        <w:jc w:val="both"/>
-        <w:rPr>
-          <w:rFonts w:ascii="Times New Roman" w:hAnsi="Times New Roman" w:cs="Times New Roman"/>
+        <w:rPr>
           <w:sz w:val="20"/>
         </w:rPr>
       </w:pPr>
@@ -823,30 +1004,135 @@
           <w:sz w:val="20"/>
         </w:rPr>
         <w:lastRenderedPageBreak/>
+        <w:t>3.2</w:t>
+      </w:r>
+      <w:r>
+        <w:rPr>
+          <w:sz w:val="20"/>
+        </w:rPr>
+        <w:t>/</w:t>
+      </w:r>
+      <w:r>
+        <w:rPr>
+          <w:sz w:val="20"/>
+        </w:rPr>
+        <w:t xml:space="preserve"> L’organisateur n’arrive pas à accéder à l’admin</w:t>
+      </w:r>
+      <w:r>
+        <w:rPr>
+          <w:sz w:val="20"/>
+        </w:rPr>
+        <w:t>istration, il ne pourra donc pas cré</w:t>
+      </w:r>
+      <w:r>
+        <w:rPr>
+          <w:sz w:val="20"/>
+        </w:rPr>
+        <w:t>e</w:t>
+      </w:r>
+      <w:r>
+        <w:rPr>
+          <w:sz w:val="20"/>
+        </w:rPr>
+        <w:t>r</w:t>
+      </w:r>
+      <w:r>
+        <w:rPr>
+          <w:sz w:val="20"/>
+        </w:rPr>
+        <w:t xml:space="preserve"> de course.</w:t>
+      </w:r>
+    </w:p>
+    <w:p>
+      <w:pPr>
+        <w:rPr>
+          <w:sz w:val="20"/>
+        </w:rPr>
+      </w:pPr>
+      <w:r>
+        <w:rPr>
+          <w:sz w:val="20"/>
+        </w:rPr>
+        <w:t>3.3</w:t>
+      </w:r>
+      <w:r>
+        <w:rPr>
+          <w:sz w:val="20"/>
+        </w:rPr>
+        <w:t>/</w:t>
+      </w:r>
+      <w:r>
+        <w:rPr>
+          <w:sz w:val="20"/>
+        </w:rPr>
+        <w:t xml:space="preserve"> L’organisateur n’est pas connecté au réseau, il ne pourra pas accéder au site et donc se connecter.</w:t>
+      </w:r>
+    </w:p>
+    <w:p>
+      <w:pPr>
+        <w:rPr>
+          <w:sz w:val="20"/>
+          <w:u w:val="single"/>
+        </w:rPr>
+      </w:pPr>
+      <w:r>
+        <w:rPr>
+          <w:sz w:val="20"/>
+          <w:u w:val="single"/>
+        </w:rPr>
+        <w:t>Erreurs possibles :</w:t>
+      </w:r>
+    </w:p>
+    <w:p>
+      <w:pPr>
+        <w:rPr>
+          <w:sz w:val="20"/>
+        </w:rPr>
+      </w:pPr>
+      <w:r>
+        <w:rPr>
+          <w:sz w:val="20"/>
+        </w:rPr>
         <w:t>3.1.1</w:t>
       </w:r>
       <w:r>
         <w:rPr>
           <w:sz w:val="20"/>
         </w:rPr>
-        <w:t xml:space="preserve">/ </w:t>
-      </w:r>
-      <w:r>
-        <w:rPr>
-          <w:sz w:val="20"/>
-        </w:rPr>
-        <w:t xml:space="preserve">L’organisateur est dans l’administration et remplit les classes (BTS, Lycée, Collège…) qui peuvent s’inscrire, il paramètre le nombre de tours et le nombre de kilomètres </w:t>
-      </w:r>
-      <w:r>
-        <w:rPr>
-          <w:sz w:val="20"/>
-        </w:rPr>
-        <w:t>mais n’appuie pas sur le bouton « Crée la course », la création de la course sera toujours en attente.</w:t>
-      </w:r>
-    </w:p>
-    <w:p>
-      <w:pPr>
-        <w:jc w:val="both"/>
+        <w:t>/ L’organisateur est dans l’administration et remplit les classes (BTS, Lycée, Collège…) qui peuvent s’inscrire, il paramètre le nombre de tours et le nombre de kilomètres mais n’appuie pas sur le bouton « Crée la course », la création de la course sera toujours en attente.</w:t>
+      </w:r>
+    </w:p>
+    <w:p>
+      <w:pPr>
+        <w:rPr>
+          <w:color w:val="5B9BD5" w:themeColor="accent1"/>
+          <w:sz w:val="20"/>
+        </w:rPr>
+      </w:pPr>
+      <w:r>
+        <w:rPr>
+          <w:color w:val="5B9BD5" w:themeColor="accent1"/>
+          <w:sz w:val="20"/>
+        </w:rPr>
+        <w:t xml:space="preserve">Retour à </w:t>
+      </w:r>
+      <w:r>
+        <w:rPr>
+          <w:color w:val="5B9BD5" w:themeColor="accent1"/>
+          <w:sz w:val="20"/>
+        </w:rPr>
+        <w:t>3</w:t>
+      </w:r>
+      <w:r>
+        <w:rPr>
+          <w:color w:val="5B9BD5" w:themeColor="accent1"/>
+          <w:sz w:val="20"/>
+        </w:rPr>
+        <w:t>.1</w:t>
+      </w:r>
+    </w:p>
+    <w:p>
+      <w:pPr>
         <w:rPr>
           <w:sz w:val="20"/>
         </w:rPr>
@@ -861,60 +1147,26 @@
         <w:rPr>
           <w:sz w:val="20"/>
         </w:rPr>
-        <w:t>/ L’organisateur est dans l’admin</w:t>
-      </w:r>
-      <w:r>
-        <w:rPr>
-          <w:sz w:val="20"/>
-        </w:rPr>
-        <w:t>istration</w:t>
-      </w:r>
-      <w:r>
-        <w:rPr>
-          <w:sz w:val="20"/>
-        </w:rPr>
-        <w:t xml:space="preserve"> et ne remplit pas les classes</w:t>
-      </w:r>
-      <w:r>
-        <w:rPr>
-          <w:sz w:val="20"/>
-        </w:rPr>
-        <w:t xml:space="preserve"> (BTS, Lycée, Collège…)</w:t>
-      </w:r>
-      <w:r>
-        <w:rPr>
-          <w:sz w:val="20"/>
-        </w:rPr>
-        <w:t xml:space="preserve"> qui peuvent s’inscrire, il paramètre le nombre de tours et paramètre le nombre </w:t>
-      </w:r>
-      <w:r>
-        <w:rPr>
-          <w:sz w:val="20"/>
-        </w:rPr>
-        <w:t xml:space="preserve">de kilomètres </w:t>
-      </w:r>
-      <w:r>
-        <w:rPr>
-          <w:sz w:val="20"/>
-        </w:rPr>
-        <w:t>et appuie sur le bouton « Crée</w:t>
-      </w:r>
-      <w:r>
-        <w:rPr>
-          <w:sz w:val="20"/>
-        </w:rPr>
-        <w:t>r</w:t>
-      </w:r>
-      <w:r>
-        <w:rPr>
-          <w:sz w:val="20"/>
-        </w:rPr>
-        <w:t xml:space="preserve"> la course », la course ne sera pas créée, la page demandera de sélectionner les classes qui peuvent s’inscrire.</w:t>
-      </w:r>
-    </w:p>
-    <w:p>
-      <w:pPr>
-        <w:jc w:val="both"/>
+        <w:t>/ L’organisateur est dans l’administration et ne remplit pas les classes (BTS, Lycée, Collège…) qui peuvent s’inscrire, il paramètre le nombre de tours et paramètre le nombre de kilomètres et appuie sur le bouton « Créer la course », la course ne sera pas créée, la page demandera de sélectionner les classes qui peuvent s’inscrire.</w:t>
+      </w:r>
+    </w:p>
+    <w:p>
+      <w:pPr>
+        <w:rPr>
+          <w:color w:val="5B9BD5" w:themeColor="accent1"/>
+          <w:sz w:val="20"/>
+        </w:rPr>
+      </w:pPr>
+      <w:r>
+        <w:rPr>
+          <w:color w:val="5B9BD5" w:themeColor="accent1"/>
+          <w:sz w:val="20"/>
+        </w:rPr>
+        <w:t>Retour à 3.1</w:t>
+      </w:r>
+    </w:p>
+    <w:p>
+      <w:pPr>
         <w:rPr>
           <w:sz w:val="20"/>
         </w:rPr>
@@ -929,66 +1181,32 @@
         <w:rPr>
           <w:sz w:val="20"/>
         </w:rPr>
-        <w:t xml:space="preserve">/ </w:t>
-      </w:r>
-      <w:r>
-        <w:rPr>
-          <w:sz w:val="20"/>
-        </w:rPr>
-        <w:t>L’organisateur est dans l’admin</w:t>
-      </w:r>
-      <w:r>
-        <w:rPr>
-          <w:sz w:val="20"/>
-        </w:rPr>
-        <w:t>istration</w:t>
-      </w:r>
-      <w:r>
-        <w:rPr>
-          <w:sz w:val="20"/>
-        </w:rPr>
-        <w:t xml:space="preserve"> et remplit les classes</w:t>
-      </w:r>
-      <w:r>
-        <w:rPr>
-          <w:sz w:val="20"/>
-        </w:rPr>
-        <w:t xml:space="preserve"> (BTS, Lycée, Collège…)</w:t>
-      </w:r>
-      <w:r>
-        <w:rPr>
-          <w:sz w:val="20"/>
-        </w:rPr>
-        <w:t xml:space="preserve"> qui peuvent s’inscrire, il ne paramètre pas le nombre de tours mais paramètre le nombre </w:t>
-      </w:r>
-      <w:r>
-        <w:rPr>
-          <w:sz w:val="20"/>
-        </w:rPr>
-        <w:t xml:space="preserve">de kilomètres </w:t>
-      </w:r>
-      <w:r>
-        <w:rPr>
-          <w:sz w:val="20"/>
-        </w:rPr>
-        <w:t>et appuie sur le bouton « Crée</w:t>
-      </w:r>
-      <w:r>
-        <w:rPr>
-          <w:sz w:val="20"/>
-        </w:rPr>
-        <w:t>r</w:t>
-      </w:r>
-      <w:r>
-        <w:rPr>
-          <w:sz w:val="20"/>
-        </w:rPr>
-        <w:t xml:space="preserve"> la course », la course ne sera pas créée, la page demandera de paramétrer le nombre de tours de la course. </w:t>
-      </w:r>
-    </w:p>
-    <w:p>
-      <w:pPr>
-        <w:jc w:val="both"/>
+        <w:t>/ L’organisateur est dans l’administration et remplit les classes (BTS, Lycée, Collège…) qui peuvent s’inscrire, il ne paramètre pas le nombre de tours mais paramètre le nombre de kilomètres et appuie sur le bouton « Créer la course », la course ne sera pas créée, la page demandera de paramétrer l</w:t>
+      </w:r>
+      <w:r>
+        <w:rPr>
+          <w:sz w:val="20"/>
+        </w:rPr>
+        <w:t>e nombre de tours de la course.</w:t>
+      </w:r>
+    </w:p>
+    <w:p>
+      <w:pPr>
+        <w:rPr>
+          <w:color w:val="5B9BD5" w:themeColor="accent1"/>
+          <w:sz w:val="20"/>
+        </w:rPr>
+      </w:pPr>
+      <w:r>
+        <w:rPr>
+          <w:color w:val="5B9BD5" w:themeColor="accent1"/>
+          <w:sz w:val="20"/>
+        </w:rPr>
+        <w:t>Retour à 3.1</w:t>
+      </w:r>
+    </w:p>
+    <w:p>
+      <w:pPr>
         <w:rPr>
           <w:sz w:val="20"/>
         </w:rPr>
@@ -1003,137 +1221,22 @@
         <w:rPr>
           <w:sz w:val="20"/>
         </w:rPr>
-        <w:t>/</w:t>
-      </w:r>
-      <w:r>
-        <w:rPr>
-          <w:sz w:val="20"/>
-        </w:rPr>
-        <w:t xml:space="preserve"> L’organisateur est dans l’admin</w:t>
-      </w:r>
-      <w:r>
-        <w:rPr>
-          <w:sz w:val="20"/>
-        </w:rPr>
-        <w:t>istration</w:t>
-      </w:r>
-      <w:r>
-        <w:rPr>
-          <w:sz w:val="20"/>
-        </w:rPr>
-        <w:t xml:space="preserve"> et remplit les classes </w:t>
-      </w:r>
-      <w:r>
-        <w:rPr>
-          <w:sz w:val="20"/>
-        </w:rPr>
-        <w:t xml:space="preserve">(BTS, Lycée, Collège…) </w:t>
-      </w:r>
-      <w:r>
-        <w:rPr>
-          <w:sz w:val="20"/>
-        </w:rPr>
-        <w:t xml:space="preserve">qui peuvent s’inscrire, il paramètre le nombre de tours mais ne paramètre pas le nombre </w:t>
-      </w:r>
-      <w:r>
-        <w:rPr>
-          <w:sz w:val="20"/>
-        </w:rPr>
-        <w:t xml:space="preserve">de kilomètres </w:t>
-      </w:r>
-      <w:r>
-        <w:rPr>
-          <w:sz w:val="20"/>
-        </w:rPr>
-        <w:t>et appuie sur le bouton « Crée</w:t>
-      </w:r>
-      <w:r>
-        <w:rPr>
-          <w:sz w:val="20"/>
-        </w:rPr>
-        <w:t>r</w:t>
-      </w:r>
-      <w:r>
-        <w:rPr>
-          <w:sz w:val="20"/>
-        </w:rPr>
-        <w:t xml:space="preserve"> la course », la course ne sera pas créée, la page demandera de paramétrer le nombre km par tours. </w:t>
-      </w:r>
-    </w:p>
-    <w:p>
-      <w:pPr>
-        <w:jc w:val="both"/>
-        <w:rPr>
-          <w:sz w:val="20"/>
-        </w:rPr>
-      </w:pPr>
-      <w:r>
-        <w:rPr>
-          <w:sz w:val="20"/>
-        </w:rPr>
-        <w:t>3.2</w:t>
-      </w:r>
-      <w:r>
-        <w:rPr>
-          <w:sz w:val="20"/>
-        </w:rPr>
-        <w:t>/</w:t>
-      </w:r>
-      <w:r>
-        <w:rPr>
-          <w:sz w:val="20"/>
-        </w:rPr>
-        <w:t xml:space="preserve"> L’organisateur n’arrive pas à accéder à l’admin</w:t>
-      </w:r>
-      <w:r>
-        <w:rPr>
-          <w:sz w:val="20"/>
-        </w:rPr>
-        <w:t>istration, il ne pourra donc pas cré</w:t>
-      </w:r>
-      <w:r>
-        <w:rPr>
-          <w:sz w:val="20"/>
-        </w:rPr>
-        <w:t>e</w:t>
-      </w:r>
-      <w:r>
-        <w:rPr>
-          <w:sz w:val="20"/>
-        </w:rPr>
-        <w:t>r</w:t>
-      </w:r>
-      <w:r>
-        <w:rPr>
-          <w:sz w:val="20"/>
-        </w:rPr>
-        <w:t xml:space="preserve"> de course.</w:t>
-      </w:r>
-    </w:p>
-    <w:p>
-      <w:pPr>
-        <w:jc w:val="both"/>
-        <w:rPr>
-          <w:sz w:val="20"/>
-        </w:rPr>
-      </w:pPr>
-      <w:r>
-        <w:rPr>
-          <w:sz w:val="20"/>
-        </w:rPr>
-        <w:t>3.3</w:t>
-      </w:r>
-      <w:r>
-        <w:rPr>
-          <w:sz w:val="20"/>
-        </w:rPr>
-        <w:t>/</w:t>
-      </w:r>
-      <w:r>
-        <w:rPr>
-          <w:sz w:val="20"/>
-        </w:rPr>
-        <w:t xml:space="preserve"> L’organisateur n’est pas connecté au réseau, il ne pourra pas accéder au site et donc se connecter.</w:t>
+        <w:t xml:space="preserve">/ L’organisateur est dans l’administration et remplit les classes (BTS, Lycée, Collège…) qui peuvent s’inscrire, il paramètre le nombre de tours mais ne paramètre pas le nombre de kilomètres et appuie sur le bouton « Créer la course », la course ne sera pas créée, la page demandera de paramétrer le nombre km par tours. </w:t>
+      </w:r>
+    </w:p>
+    <w:p>
+      <w:pPr>
+        <w:rPr>
+          <w:color w:val="5B9BD5" w:themeColor="accent1"/>
+          <w:sz w:val="20"/>
+        </w:rPr>
+      </w:pPr>
+      <w:r>
+        <w:rPr>
+          <w:color w:val="5B9BD5" w:themeColor="accent1"/>
+          <w:sz w:val="20"/>
+        </w:rPr>
+        <w:t>Retour à 3.1</w:t>
       </w:r>
     </w:p>
     <w:p>
@@ -1248,7 +1351,6 @@
           <w:ilvl w:val="0"/>
           <w:numId w:val="1"/>
         </w:numPr>
-        <w:jc w:val="both"/>
         <w:rPr>
           <w:u w:val="single"/>
         </w:rPr>
@@ -1263,7 +1365,6 @@
     </w:p>
     <w:p>
       <w:pPr>
-        <w:jc w:val="both"/>
         <w:rPr>
           <w:sz w:val="20"/>
         </w:rPr>
@@ -1277,7 +1378,40 @@
     </w:p>
     <w:p>
       <w:pPr>
-        <w:jc w:val="both"/>
+        <w:rPr>
+          <w:sz w:val="20"/>
+        </w:rPr>
+      </w:pPr>
+      <w:r>
+        <w:rPr>
+          <w:sz w:val="20"/>
+        </w:rPr>
+        <w:t>4.2</w:t>
+      </w:r>
+      <w:r>
+        <w:rPr>
+          <w:sz w:val="20"/>
+        </w:rPr>
+        <w:t xml:space="preserve">/ Le coureur va voir l’organisateur de la course, le coureur lui donne sont mouvais nom et prénom et le nom et prénom qui donne est enregistré pour la course, l’organisateur va le rentré sur son application et va donc passer le dossard RFID au lecteur et associer le mauvais nom et prénom. L’association se fait et s’enregistre dans la base de donnée. Le coureur n’aura donc pas son classement ni son temps final et sera considéré comme absent à la course. De plus il donnera son temps et son classement à un autre coureur. </w:t>
+      </w:r>
+    </w:p>
+    <w:p>
+      <w:pPr>
+        <w:rPr>
+          <w:sz w:val="20"/>
+          <w:u w:val="single"/>
+        </w:rPr>
+      </w:pPr>
+      <w:r>
+        <w:rPr>
+          <w:sz w:val="20"/>
+          <w:u w:val="single"/>
+        </w:rPr>
+        <w:t>Erreurs possibles :</w:t>
+      </w:r>
+    </w:p>
+    <w:p>
+      <w:pPr>
         <w:rPr>
           <w:sz w:val="20"/>
         </w:rPr>
@@ -1297,7 +1431,35 @@
     </w:p>
     <w:p>
       <w:pPr>
-        <w:jc w:val="both"/>
+        <w:rPr>
+          <w:color w:val="5B9BD5" w:themeColor="accent1"/>
+          <w:sz w:val="20"/>
+        </w:rPr>
+      </w:pPr>
+      <w:r>
+        <w:rPr>
+          <w:color w:val="5B9BD5" w:themeColor="accent1"/>
+          <w:sz w:val="20"/>
+        </w:rPr>
+        <w:t xml:space="preserve">Retour à </w:t>
+      </w:r>
+      <w:r>
+        <w:rPr>
+          <w:color w:val="5B9BD5" w:themeColor="accent1"/>
+          <w:sz w:val="20"/>
+        </w:rPr>
+        <w:t>4</w:t>
+      </w:r>
+      <w:r>
+        <w:rPr>
+          <w:color w:val="5B9BD5" w:themeColor="accent1"/>
+          <w:sz w:val="20"/>
+        </w:rPr>
+        <w:t>.1</w:t>
+      </w:r>
+    </w:p>
+    <w:p>
+      <w:pPr>
         <w:rPr>
           <w:sz w:val="20"/>
         </w:rPr>
@@ -1317,27 +1479,35 @@
     </w:p>
     <w:p>
       <w:pPr>
-        <w:jc w:val="both"/>
-        <w:rPr>
-          <w:sz w:val="20"/>
-        </w:rPr>
-      </w:pPr>
-      <w:r>
-        <w:rPr>
-          <w:sz w:val="20"/>
-        </w:rPr>
-        <w:t>4.2</w:t>
-      </w:r>
-      <w:r>
-        <w:rPr>
-          <w:sz w:val="20"/>
-        </w:rPr>
-        <w:t xml:space="preserve">/ Le coureur va voir l’organisateur de la course, le coureur lui donne sont mouvais nom et prénom et le nom et prénom qui donne est enregistré pour la course, l’organisateur va le rentré sur son application et va donc passer le dossard RFID au lecteur et associer le mauvais nom et prénom. L’association se fait et s’enregistre dans la base de donnée. Le coureur n’aura donc pas son classement ni son temps final et sera considéré comme absent à la course. De plus il donnera son temps et son classement à un autre coureur. </w:t>
-      </w:r>
-    </w:p>
-    <w:p>
-      <w:pPr>
-        <w:jc w:val="both"/>
+        <w:rPr>
+          <w:color w:val="5B9BD5" w:themeColor="accent1"/>
+          <w:sz w:val="20"/>
+        </w:rPr>
+      </w:pPr>
+      <w:r>
+        <w:rPr>
+          <w:color w:val="5B9BD5" w:themeColor="accent1"/>
+          <w:sz w:val="20"/>
+        </w:rPr>
+        <w:t xml:space="preserve">Retour à </w:t>
+      </w:r>
+      <w:r>
+        <w:rPr>
+          <w:color w:val="5B9BD5" w:themeColor="accent1"/>
+          <w:sz w:val="20"/>
+        </w:rPr>
+        <w:t>4</w:t>
+      </w:r>
+      <w:r>
+        <w:rPr>
+          <w:color w:val="5B9BD5" w:themeColor="accent1"/>
+          <w:sz w:val="20"/>
+        </w:rPr>
+        <w:t>.1</w:t>
+      </w:r>
+    </w:p>
+    <w:p>
+      <w:pPr>
         <w:rPr>
           <w:sz w:val="20"/>
         </w:rPr>
@@ -1357,7 +1527,21 @@
     </w:p>
     <w:p>
       <w:pPr>
-        <w:jc w:val="both"/>
+        <w:rPr>
+          <w:color w:val="5B9BD5" w:themeColor="accent1"/>
+          <w:sz w:val="20"/>
+        </w:rPr>
+      </w:pPr>
+      <w:r>
+        <w:rPr>
+          <w:color w:val="5B9BD5" w:themeColor="accent1"/>
+          <w:sz w:val="20"/>
+        </w:rPr>
+        <w:t>Retour à 4.2</w:t>
+      </w:r>
+    </w:p>
+    <w:p>
+      <w:pPr>
         <w:rPr>
           <w:sz w:val="20"/>
         </w:rPr>
@@ -1377,7 +1561,21 @@
     </w:p>
     <w:p>
       <w:pPr>
-        <w:jc w:val="both"/>
+        <w:rPr>
+          <w:color w:val="5B9BD5" w:themeColor="accent1"/>
+          <w:sz w:val="20"/>
+        </w:rPr>
+      </w:pPr>
+      <w:r>
+        <w:rPr>
+          <w:color w:val="5B9BD5" w:themeColor="accent1"/>
+          <w:sz w:val="20"/>
+        </w:rPr>
+        <w:t>Retour à 4.2</w:t>
+      </w:r>
+    </w:p>
+    <w:p>
+      <w:pPr>
         <w:rPr>
           <w:sz w:val="20"/>
         </w:rPr>
@@ -1392,27 +1590,23 @@
         <w:rPr>
           <w:sz w:val="20"/>
         </w:rPr>
-        <w:t>/ Le coureur va voir l’organisateur de la course, le coureur lui donne son nom et prénom, l’organisateur va le rentré sur son application mais oublie de passer le dossard RFID au lecteur et n’associe donc pas le nom et prénom au dossard</w:t>
-      </w:r>
-      <w:r>
-        <w:rPr>
-          <w:sz w:val="20"/>
-        </w:rPr>
-        <w:t>. L</w:t>
-      </w:r>
-      <w:r>
-        <w:rPr>
-          <w:sz w:val="20"/>
-        </w:rPr>
-        <w:t>e coureur n’aura pas de dossard associé et n’aura donc pas son classement ni son temps final et sera considéré comme absent à la course.</w:t>
-      </w:r>
-    </w:p>
-    <w:p>
-      <w:pPr>
-        <w:rPr>
-          <w:u w:val="single"/>
-        </w:rPr>
-      </w:pPr>
+        <w:t>/ Le coureur va voir l’organisateur de la course, le coureur lui donne son nom et prénom, l’organisateur va le rentré sur son application mais oublie de passer le dossard RFID au lecteur et n’associe donc pas le nom et prénom au dossard. Le coureur n’aura pas de dossard associé et n’aura donc pas son classement ni son temps final et sera considéré comme absent à la course.</w:t>
+      </w:r>
+    </w:p>
+    <w:p>
+      <w:pPr>
+        <w:rPr>
+          <w:color w:val="5B9BD5" w:themeColor="accent1"/>
+          <w:sz w:val="20"/>
+        </w:rPr>
+      </w:pPr>
+      <w:r>
+        <w:rPr>
+          <w:color w:val="5B9BD5" w:themeColor="accent1"/>
+          <w:sz w:val="20"/>
+        </w:rPr>
+        <w:t>Retour à 4.2</w:t>
+      </w:r>
     </w:p>
     <w:sectPr>
       <w:pgSz w:w="11906" w:h="16838"/>

</xml_diff>